<commit_message>
Refactored code into dll added preallocated renderpasses reverted gitignore fixed gitignore Updated to Aardvark 2.2.0
</commit_message>
<xml_diff>
--- a/doc/Praktikum_Bernhard_Rainer.docx
+++ b/doc/Praktikum_Bernhard_Rainer.docx
@@ -140,7 +140,7 @@
         <w:rPr>
           <w:rFonts w:asciiTheme="majorHAnsi" w:hAnsiTheme="majorHAnsi"/>
         </w:rPr>
-        <w:t>29</w:t>
+        <w:t>21</w:t>
       </w:r>
     </w:p>
     <w:p>
@@ -8860,7 +8860,7 @@
       <w:rPr>
         <w:noProof/>
       </w:rPr>
-      <w:t>10</w:t>
+      <w:t>9</w:t>
     </w:r>
     <w:r>
       <w:fldChar w:fldCharType="end"/>
@@ -14149,7 +14149,7 @@
 </file>
 
 <file path=customXml/itemProps1.xml><?xml version="1.0" encoding="utf-8"?>
-<ds:datastoreItem xmlns:ds="http://schemas.openxmlformats.org/officeDocument/2006/customXml" ds:itemID="{B6B93ABD-7DEB-4E73-8111-0E6B43F4ECB0}">
+<ds:datastoreItem xmlns:ds="http://schemas.openxmlformats.org/officeDocument/2006/customXml" ds:itemID="{95B5B338-3155-4E54-AFBA-CB5CD9AF9E3B}">
   <ds:schemaRefs>
     <ds:schemaRef ds:uri="http://schemas.openxmlformats.org/officeDocument/2006/bibliography"/>
   </ds:schemaRefs>

</xml_diff>